<commit_message>
Completed Assignment 5 PowerBI
</commit_message>
<xml_diff>
--- a/Power_BI_Assignments/Assignment 5.docx
+++ b/Power_BI_Assignments/Assignment 5.docx
@@ -1,6 +1,6 @@
 
 <file path=word/document.xml><?xml version="1.0" encoding="utf-8"?>
-<w:document xmlns:wpc="http://schemas.microsoft.com/office/word/2010/wordprocessingCanvas" xmlns:cx="http://schemas.microsoft.com/office/drawing/2014/chartex" xmlns:cx1="http://schemas.microsoft.com/office/drawing/2015/9/8/chartex" xmlns:cx2="http://schemas.microsoft.com/office/drawing/2015/10/21/chartex" xmlns:cx3="http://schemas.microsoft.com/office/drawing/2016/5/9/chartex" xmlns:cx4="http://schemas.microsoft.com/office/drawing/2016/5/10/chartex" xmlns:cx5="http://schemas.microsoft.com/office/drawing/2016/5/11/chartex" xmlns:cx6="http://schemas.microsoft.com/office/drawing/2016/5/12/chartex" xmlns:cx7="http://schemas.microsoft.com/office/drawing/2016/5/13/chartex" xmlns:cx8="http://schemas.microsoft.com/office/drawing/2016/5/14/chartex" xmlns:mc="http://schemas.openxmlformats.org/markup-compatibility/2006" xmlns:aink="http://schemas.microsoft.com/office/drawing/2016/ink" xmlns:am3d="http://schemas.microsoft.com/office/drawing/2017/model3d" xmlns:o="urn:schemas-microsoft-com:office:office" xmlns:r="http://schemas.openxmlformats.org/officeDocument/2006/relationships" xmlns:m="http://schemas.openxmlformats.org/officeDocument/2006/math" xmlns:v="urn:schemas-microsoft-com:vml" xmlns:wp14="http://schemas.microsoft.com/office/word/2010/wordprocessingDrawing" xmlns:wp="http://schemas.openxmlformats.org/drawingml/2006/wordprocessingDrawing" xmlns:w10="urn:schemas-microsoft-com:office:word" xmlns:w="http://schemas.openxmlformats.org/wordprocessingml/2006/main" xmlns:w14="http://schemas.microsoft.com/office/word/2010/wordml" xmlns:w15="http://schemas.microsoft.com/office/word/2012/wordml" xmlns:w16cex="http://schemas.microsoft.com/office/word/2018/wordml/cex" xmlns:w16cid="http://schemas.microsoft.com/office/word/2016/wordml/cid" xmlns:w16="http://schemas.microsoft.com/office/word/2018/wordml" xmlns:w16sdtdh="http://schemas.microsoft.com/office/word/2020/wordml/sdtdatahash" xmlns:w16se="http://schemas.microsoft.com/office/word/2015/wordml/symex" xmlns:wpg="http://schemas.microsoft.com/office/word/2010/wordprocessingGroup" xmlns:wpi="http://schemas.microsoft.com/office/word/2010/wordprocessingInk" xmlns:wne="http://schemas.microsoft.com/office/word/2006/wordml" xmlns:wps="http://schemas.microsoft.com/office/word/2010/wordprocessingShape" mc:Ignorable="w14 w15 w16se w16cid w16 w16cex w16sdtdh wp14">
+<w:document xmlns:wpc="http://schemas.microsoft.com/office/word/2010/wordprocessingCanvas" xmlns:cx="http://schemas.microsoft.com/office/drawing/2014/chartex" xmlns:cx1="http://schemas.microsoft.com/office/drawing/2015/9/8/chartex" xmlns:cx2="http://schemas.microsoft.com/office/drawing/2015/10/21/chartex" xmlns:cx3="http://schemas.microsoft.com/office/drawing/2016/5/9/chartex" xmlns:cx4="http://schemas.microsoft.com/office/drawing/2016/5/10/chartex" xmlns:cx5="http://schemas.microsoft.com/office/drawing/2016/5/11/chartex" xmlns:cx6="http://schemas.microsoft.com/office/drawing/2016/5/12/chartex" xmlns:cx7="http://schemas.microsoft.com/office/drawing/2016/5/13/chartex" xmlns:cx8="http://schemas.microsoft.com/office/drawing/2016/5/14/chartex" xmlns:mc="http://schemas.openxmlformats.org/markup-compatibility/2006" xmlns:aink="http://schemas.microsoft.com/office/drawing/2016/ink" xmlns:am3d="http://schemas.microsoft.com/office/drawing/2017/model3d" xmlns:o="urn:schemas-microsoft-com:office:office" xmlns:oel="http://schemas.microsoft.com/office/2019/extlst" xmlns:r="http://schemas.openxmlformats.org/officeDocument/2006/relationships" xmlns:m="http://schemas.openxmlformats.org/officeDocument/2006/math" xmlns:v="urn:schemas-microsoft-com:vml" xmlns:wp14="http://schemas.microsoft.com/office/word/2010/wordprocessingDrawing" xmlns:wp="http://schemas.openxmlformats.org/drawingml/2006/wordprocessingDrawing" xmlns:w10="urn:schemas-microsoft-com:office:word" xmlns:w="http://schemas.openxmlformats.org/wordprocessingml/2006/main" xmlns:w14="http://schemas.microsoft.com/office/word/2010/wordml" xmlns:w15="http://schemas.microsoft.com/office/word/2012/wordml" xmlns:w16cex="http://schemas.microsoft.com/office/word/2018/wordml/cex" xmlns:w16cid="http://schemas.microsoft.com/office/word/2016/wordml/cid" xmlns:w16="http://schemas.microsoft.com/office/word/2018/wordml" xmlns:w16sdtdh="http://schemas.microsoft.com/office/word/2020/wordml/sdtdatahash" xmlns:w16se="http://schemas.microsoft.com/office/word/2015/wordml/symex" xmlns:wpg="http://schemas.microsoft.com/office/word/2010/wordprocessingGroup" xmlns:wpi="http://schemas.microsoft.com/office/word/2010/wordprocessingInk" xmlns:wne="http://schemas.microsoft.com/office/word/2006/wordml" xmlns:wps="http://schemas.microsoft.com/office/word/2010/wordprocessingShape" mc:Ignorable="w14 w15 w16se w16cid w16 w16cex w16sdtdh wp14">
   <w:body>
     <w:p>
       <w:pPr>
@@ -101,6 +101,176 @@
           <w:szCs w:val="28"/>
         </w:rPr>
       </w:pPr>
+      <w:r>
+        <w:rPr>
+          <w:rFonts w:ascii="Roboto" w:eastAsia="Roboto" w:hAnsi="Roboto" w:cs="Roboto"/>
+          <w:sz w:val="28"/>
+          <w:szCs w:val="28"/>
+        </w:rPr>
+        <w:t xml:space="preserve">Answer: </w:t>
+      </w:r>
+      <w:r>
+        <w:rPr>
+          <w:rFonts w:ascii="Roboto" w:eastAsia="Roboto" w:hAnsi="Roboto" w:cs="Roboto"/>
+          <w:sz w:val="28"/>
+          <w:szCs w:val="28"/>
+        </w:rPr>
+        <w:t>Data Analysis Expressions (DAX) is a programming language</w:t>
+      </w:r>
+    </w:p>
+    <w:p>
+      <w:pPr>
+        <w:ind w:left="720"/>
+        <w:jc w:val="both"/>
+        <w:rPr>
+          <w:rFonts w:ascii="Roboto" w:eastAsia="Roboto" w:hAnsi="Roboto" w:cs="Roboto"/>
+          <w:sz w:val="28"/>
+          <w:szCs w:val="28"/>
+        </w:rPr>
+      </w:pPr>
+      <w:r>
+        <w:rPr>
+          <w:rFonts w:ascii="Roboto" w:eastAsia="Roboto" w:hAnsi="Roboto" w:cs="Roboto"/>
+          <w:sz w:val="28"/>
+          <w:szCs w:val="28"/>
+        </w:rPr>
+        <w:t>that is used throughout Microsoft Power BI for creating calculated</w:t>
+      </w:r>
+    </w:p>
+    <w:p>
+      <w:pPr>
+        <w:ind w:left="720"/>
+        <w:jc w:val="both"/>
+        <w:rPr>
+          <w:rFonts w:ascii="Roboto" w:eastAsia="Roboto" w:hAnsi="Roboto" w:cs="Roboto"/>
+          <w:sz w:val="28"/>
+          <w:szCs w:val="28"/>
+        </w:rPr>
+      </w:pPr>
+      <w:r>
+        <w:rPr>
+          <w:rFonts w:ascii="Roboto" w:eastAsia="Roboto" w:hAnsi="Roboto" w:cs="Roboto"/>
+          <w:sz w:val="28"/>
+          <w:szCs w:val="28"/>
+        </w:rPr>
+        <w:t>columns, measures, and custom tables</w:t>
+      </w:r>
+    </w:p>
+    <w:p>
+      <w:pPr>
+        <w:ind w:left="720"/>
+        <w:jc w:val="both"/>
+        <w:rPr>
+          <w:rFonts w:ascii="Roboto" w:eastAsia="Roboto" w:hAnsi="Roboto" w:cs="Roboto"/>
+          <w:sz w:val="28"/>
+          <w:szCs w:val="28"/>
+        </w:rPr>
+      </w:pPr>
+      <w:r>
+        <w:rPr>
+          <w:rFonts w:ascii="Roboto" w:eastAsia="Roboto" w:hAnsi="Roboto" w:cs="Roboto"/>
+          <w:sz w:val="28"/>
+          <w:szCs w:val="28"/>
+        </w:rPr>
+        <w:t>DAX is also known as function language, where the full code is kept</w:t>
+      </w:r>
+    </w:p>
+    <w:p>
+      <w:pPr>
+        <w:ind w:left="720"/>
+        <w:jc w:val="both"/>
+        <w:rPr>
+          <w:rFonts w:ascii="Roboto" w:eastAsia="Roboto" w:hAnsi="Roboto" w:cs="Roboto"/>
+          <w:sz w:val="28"/>
+          <w:szCs w:val="28"/>
+        </w:rPr>
+      </w:pPr>
+      <w:r>
+        <w:rPr>
+          <w:rFonts w:ascii="Roboto" w:eastAsia="Roboto" w:hAnsi="Roboto" w:cs="Roboto"/>
+          <w:sz w:val="28"/>
+          <w:szCs w:val="28"/>
+        </w:rPr>
+        <w:t>inside a function. DAX programming formula contains two data types:</w:t>
+      </w:r>
+    </w:p>
+    <w:p>
+      <w:pPr>
+        <w:ind w:left="720"/>
+        <w:jc w:val="both"/>
+        <w:rPr>
+          <w:rFonts w:ascii="Roboto" w:eastAsia="Roboto" w:hAnsi="Roboto" w:cs="Roboto"/>
+          <w:sz w:val="28"/>
+          <w:szCs w:val="28"/>
+        </w:rPr>
+      </w:pPr>
+      <w:r>
+        <w:rPr>
+          <w:rFonts w:ascii="Roboto" w:eastAsia="Roboto" w:hAnsi="Roboto" w:cs="Roboto"/>
+          <w:sz w:val="28"/>
+          <w:szCs w:val="28"/>
+        </w:rPr>
+        <w:t xml:space="preserve">Numeric and Other. Numeric includes - integers, </w:t>
+      </w:r>
+      <w:r>
+        <w:rPr>
+          <w:rFonts w:ascii="Roboto" w:eastAsia="Roboto" w:hAnsi="Roboto" w:cs="Roboto"/>
+          <w:sz w:val="28"/>
+          <w:szCs w:val="28"/>
+        </w:rPr>
+        <w:t>currency,</w:t>
+      </w:r>
+      <w:r>
+        <w:rPr>
+          <w:rFonts w:ascii="Roboto" w:eastAsia="Roboto" w:hAnsi="Roboto" w:cs="Roboto"/>
+          <w:sz w:val="28"/>
+          <w:szCs w:val="28"/>
+        </w:rPr>
+        <w:t xml:space="preserve"> and decimals</w:t>
+      </w:r>
+      <w:r>
+        <w:rPr>
+          <w:rFonts w:ascii="Roboto" w:eastAsia="Roboto" w:hAnsi="Roboto" w:cs="Roboto"/>
+          <w:sz w:val="28"/>
+          <w:szCs w:val="28"/>
+        </w:rPr>
+        <w:t xml:space="preserve"> </w:t>
+      </w:r>
+      <w:r>
+        <w:rPr>
+          <w:rFonts w:ascii="Roboto" w:eastAsia="Roboto" w:hAnsi="Roboto" w:cs="Roboto"/>
+          <w:sz w:val="28"/>
+          <w:szCs w:val="28"/>
+        </w:rPr>
+        <w:t>while Other includes</w:t>
+      </w:r>
+      <w:r>
+        <w:rPr>
+          <w:rFonts w:ascii="Roboto" w:eastAsia="Roboto" w:hAnsi="Roboto" w:cs="Roboto"/>
+          <w:sz w:val="28"/>
+          <w:szCs w:val="28"/>
+        </w:rPr>
+        <w:t xml:space="preserve"> </w:t>
+      </w:r>
+      <w:r>
+        <w:rPr>
+          <w:rFonts w:ascii="Roboto" w:eastAsia="Roboto" w:hAnsi="Roboto" w:cs="Roboto"/>
+          <w:sz w:val="28"/>
+          <w:szCs w:val="28"/>
+        </w:rPr>
+        <w:t>string and binary object.</w:t>
+      </w:r>
+    </w:p>
+    <w:p>
+      <w:pPr>
+        <w:ind w:left="720"/>
+        <w:jc w:val="both"/>
+        <w:rPr>
+          <w:rFonts w:ascii="Roboto" w:eastAsia="Roboto" w:hAnsi="Roboto" w:cs="Roboto"/>
+          <w:sz w:val="28"/>
+          <w:szCs w:val="28"/>
+        </w:rPr>
+      </w:pPr>
     </w:p>
     <w:p>
       <w:pPr>
@@ -166,6 +336,169 @@
           <w:szCs w:val="28"/>
         </w:rPr>
       </w:pPr>
+      <w:r>
+        <w:rPr>
+          <w:rFonts w:ascii="Roboto" w:eastAsia="Roboto" w:hAnsi="Roboto" w:cs="Roboto"/>
+          <w:sz w:val="28"/>
+          <w:szCs w:val="28"/>
+        </w:rPr>
+        <w:t xml:space="preserve">Answer: </w:t>
+      </w:r>
+      <w:r>
+        <w:rPr>
+          <w:rFonts w:ascii="Roboto" w:eastAsia="Roboto" w:hAnsi="Roboto" w:cs="Roboto"/>
+          <w:sz w:val="28"/>
+          <w:szCs w:val="28"/>
+        </w:rPr>
+        <w:t>A dataset is a collection of data that you import or connect to.</w:t>
+      </w:r>
+    </w:p>
+    <w:p>
+      <w:pPr>
+        <w:ind w:left="720"/>
+        <w:jc w:val="both"/>
+        <w:rPr>
+          <w:rFonts w:ascii="Roboto" w:eastAsia="Roboto" w:hAnsi="Roboto" w:cs="Roboto"/>
+          <w:sz w:val="28"/>
+          <w:szCs w:val="28"/>
+        </w:rPr>
+      </w:pPr>
+    </w:p>
+    <w:p>
+      <w:pPr>
+        <w:ind w:left="720"/>
+        <w:jc w:val="both"/>
+        <w:rPr>
+          <w:rFonts w:ascii="Roboto" w:eastAsia="Roboto" w:hAnsi="Roboto" w:cs="Roboto"/>
+          <w:sz w:val="28"/>
+          <w:szCs w:val="28"/>
+        </w:rPr>
+      </w:pPr>
+      <w:r>
+        <w:rPr>
+          <w:rFonts w:ascii="Roboto" w:eastAsia="Roboto" w:hAnsi="Roboto" w:cs="Roboto"/>
+          <w:sz w:val="28"/>
+          <w:szCs w:val="28"/>
+        </w:rPr>
+        <w:t>A Power BI report is a multi-perspective view into a dataset, with visuals</w:t>
+      </w:r>
+    </w:p>
+    <w:p>
+      <w:pPr>
+        <w:ind w:left="720"/>
+        <w:jc w:val="both"/>
+        <w:rPr>
+          <w:rFonts w:ascii="Roboto" w:eastAsia="Roboto" w:hAnsi="Roboto" w:cs="Roboto"/>
+          <w:sz w:val="28"/>
+          <w:szCs w:val="28"/>
+        </w:rPr>
+      </w:pPr>
+      <w:r>
+        <w:rPr>
+          <w:rFonts w:ascii="Roboto" w:eastAsia="Roboto" w:hAnsi="Roboto" w:cs="Roboto"/>
+          <w:sz w:val="28"/>
+          <w:szCs w:val="28"/>
+        </w:rPr>
+        <w:t>that represent different findings and insights from that dataset.</w:t>
+      </w:r>
+    </w:p>
+    <w:p>
+      <w:pPr>
+        <w:ind w:left="720"/>
+        <w:jc w:val="both"/>
+        <w:rPr>
+          <w:rFonts w:ascii="Roboto" w:eastAsia="Roboto" w:hAnsi="Roboto" w:cs="Roboto"/>
+          <w:sz w:val="28"/>
+          <w:szCs w:val="28"/>
+        </w:rPr>
+      </w:pPr>
+    </w:p>
+    <w:p>
+      <w:pPr>
+        <w:ind w:left="720"/>
+        <w:jc w:val="both"/>
+        <w:rPr>
+          <w:rFonts w:ascii="Roboto" w:eastAsia="Roboto" w:hAnsi="Roboto" w:cs="Roboto"/>
+          <w:sz w:val="28"/>
+          <w:szCs w:val="28"/>
+        </w:rPr>
+      </w:pPr>
+      <w:r>
+        <w:rPr>
+          <w:rFonts w:ascii="Roboto" w:eastAsia="Roboto" w:hAnsi="Roboto" w:cs="Roboto"/>
+          <w:sz w:val="28"/>
+          <w:szCs w:val="28"/>
+        </w:rPr>
+        <w:t>A Power BI dashboard is often called a canvas, that tells a story through</w:t>
+      </w:r>
+    </w:p>
+    <w:p>
+      <w:pPr>
+        <w:ind w:left="720"/>
+        <w:jc w:val="both"/>
+        <w:rPr>
+          <w:rFonts w:ascii="Roboto" w:eastAsia="Roboto" w:hAnsi="Roboto" w:cs="Roboto"/>
+          <w:sz w:val="28"/>
+          <w:szCs w:val="28"/>
+        </w:rPr>
+      </w:pPr>
+      <w:r>
+        <w:rPr>
+          <w:rFonts w:ascii="Roboto" w:eastAsia="Roboto" w:hAnsi="Roboto" w:cs="Roboto"/>
+          <w:sz w:val="28"/>
+          <w:szCs w:val="28"/>
+        </w:rPr>
+        <w:t>visualizations. Because it's limited to one page, a well-designed</w:t>
+      </w:r>
+    </w:p>
+    <w:p>
+      <w:pPr>
+        <w:ind w:left="720"/>
+        <w:jc w:val="both"/>
+        <w:rPr>
+          <w:rFonts w:ascii="Roboto" w:eastAsia="Roboto" w:hAnsi="Roboto" w:cs="Roboto"/>
+          <w:sz w:val="28"/>
+          <w:szCs w:val="28"/>
+        </w:rPr>
+      </w:pPr>
+      <w:r>
+        <w:rPr>
+          <w:rFonts w:ascii="Roboto" w:eastAsia="Roboto" w:hAnsi="Roboto" w:cs="Roboto"/>
+          <w:sz w:val="28"/>
+          <w:szCs w:val="28"/>
+        </w:rPr>
+        <w:t>dashboard contains only the highlights of that story. Readers can view</w:t>
+      </w:r>
+    </w:p>
+    <w:p>
+      <w:pPr>
+        <w:ind w:left="720"/>
+        <w:jc w:val="both"/>
+        <w:rPr>
+          <w:rFonts w:ascii="Roboto" w:eastAsia="Roboto" w:hAnsi="Roboto" w:cs="Roboto"/>
+          <w:sz w:val="28"/>
+          <w:szCs w:val="28"/>
+        </w:rPr>
+      </w:pPr>
+      <w:r>
+        <w:rPr>
+          <w:rFonts w:ascii="Roboto" w:eastAsia="Roboto" w:hAnsi="Roboto" w:cs="Roboto"/>
+          <w:sz w:val="28"/>
+          <w:szCs w:val="28"/>
+        </w:rPr>
+        <w:t>related reports for the details</w:t>
+      </w:r>
+    </w:p>
+    <w:p>
+      <w:pPr>
+        <w:ind w:left="720"/>
+        <w:jc w:val="both"/>
+        <w:rPr>
+          <w:rFonts w:ascii="Roboto" w:eastAsia="Roboto" w:hAnsi="Roboto" w:cs="Roboto"/>
+          <w:sz w:val="28"/>
+          <w:szCs w:val="28"/>
+        </w:rPr>
+      </w:pPr>
     </w:p>
     <w:p>
       <w:pPr>
@@ -231,6 +564,362 @@
           <w:szCs w:val="28"/>
         </w:rPr>
       </w:pPr>
+      <w:r>
+        <w:rPr>
+          <w:rFonts w:ascii="Roboto" w:eastAsia="Roboto" w:hAnsi="Roboto" w:cs="Roboto"/>
+          <w:sz w:val="28"/>
+          <w:szCs w:val="28"/>
+        </w:rPr>
+        <w:t xml:space="preserve">Answer: </w:t>
+      </w:r>
+      <w:r>
+        <w:rPr>
+          <w:rFonts w:ascii="Roboto" w:eastAsia="Roboto" w:hAnsi="Roboto" w:cs="Roboto"/>
+          <w:sz w:val="28"/>
+          <w:szCs w:val="28"/>
+        </w:rPr>
+        <w:t>Using Power BI Desktop Tool: In this way of creating Power BI Report, Power BI</w:t>
+      </w:r>
+    </w:p>
+    <w:p>
+      <w:pPr>
+        <w:ind w:left="720"/>
+        <w:jc w:val="both"/>
+        <w:rPr>
+          <w:rFonts w:ascii="Roboto" w:eastAsia="Roboto" w:hAnsi="Roboto" w:cs="Roboto"/>
+          <w:sz w:val="28"/>
+          <w:szCs w:val="28"/>
+        </w:rPr>
+      </w:pPr>
+      <w:r>
+        <w:rPr>
+          <w:rFonts w:ascii="Roboto" w:eastAsia="Roboto" w:hAnsi="Roboto" w:cs="Roboto"/>
+          <w:sz w:val="28"/>
+          <w:szCs w:val="28"/>
+        </w:rPr>
+        <w:t>Desktop must be installed on PC. The following steps can be followed to create</w:t>
+      </w:r>
+    </w:p>
+    <w:p>
+      <w:pPr>
+        <w:ind w:left="720"/>
+        <w:jc w:val="both"/>
+        <w:rPr>
+          <w:rFonts w:ascii="Roboto" w:eastAsia="Roboto" w:hAnsi="Roboto" w:cs="Roboto"/>
+          <w:sz w:val="28"/>
+          <w:szCs w:val="28"/>
+        </w:rPr>
+      </w:pPr>
+      <w:r>
+        <w:rPr>
+          <w:rFonts w:ascii="Roboto" w:eastAsia="Roboto" w:hAnsi="Roboto" w:cs="Roboto"/>
+          <w:sz w:val="28"/>
+          <w:szCs w:val="28"/>
+        </w:rPr>
+        <w:t>reports using the Power BI Desktop Tool:</w:t>
+      </w:r>
+    </w:p>
+    <w:p>
+      <w:pPr>
+        <w:ind w:left="720"/>
+        <w:jc w:val="both"/>
+        <w:rPr>
+          <w:rFonts w:ascii="Roboto" w:eastAsia="Roboto" w:hAnsi="Roboto" w:cs="Roboto"/>
+          <w:sz w:val="28"/>
+          <w:szCs w:val="28"/>
+        </w:rPr>
+      </w:pPr>
+      <w:r>
+        <w:rPr>
+          <w:rFonts w:ascii="Roboto" w:eastAsia="Roboto" w:hAnsi="Roboto" w:cs="Roboto"/>
+          <w:sz w:val="28"/>
+          <w:szCs w:val="28"/>
+        </w:rPr>
+        <w:t>Step 1: Load the Dataset</w:t>
+      </w:r>
+    </w:p>
+    <w:p>
+      <w:pPr>
+        <w:ind w:left="720"/>
+        <w:jc w:val="both"/>
+        <w:rPr>
+          <w:rFonts w:ascii="Roboto" w:eastAsia="Roboto" w:hAnsi="Roboto" w:cs="Roboto"/>
+          <w:sz w:val="28"/>
+          <w:szCs w:val="28"/>
+        </w:rPr>
+      </w:pPr>
+      <w:r>
+        <w:rPr>
+          <w:rFonts w:ascii="Roboto" w:eastAsia="Roboto" w:hAnsi="Roboto" w:cs="Roboto"/>
+          <w:sz w:val="28"/>
+          <w:szCs w:val="28"/>
+        </w:rPr>
+        <w:t>Step 2: Querying Data onto the Navigator</w:t>
+      </w:r>
+    </w:p>
+    <w:p>
+      <w:pPr>
+        <w:ind w:left="720"/>
+        <w:jc w:val="both"/>
+        <w:rPr>
+          <w:rFonts w:ascii="Roboto" w:eastAsia="Roboto" w:hAnsi="Roboto" w:cs="Roboto"/>
+          <w:sz w:val="28"/>
+          <w:szCs w:val="28"/>
+        </w:rPr>
+      </w:pPr>
+      <w:r>
+        <w:rPr>
+          <w:rFonts w:ascii="Roboto" w:eastAsia="Roboto" w:hAnsi="Roboto" w:cs="Roboto"/>
+          <w:sz w:val="28"/>
+          <w:szCs w:val="28"/>
+        </w:rPr>
+        <w:t>Step 3: Editing the Queries on the Table</w:t>
+      </w:r>
+    </w:p>
+    <w:p>
+      <w:pPr>
+        <w:ind w:left="720"/>
+        <w:jc w:val="both"/>
+        <w:rPr>
+          <w:rFonts w:ascii="Roboto" w:eastAsia="Roboto" w:hAnsi="Roboto" w:cs="Roboto"/>
+          <w:sz w:val="28"/>
+          <w:szCs w:val="28"/>
+        </w:rPr>
+      </w:pPr>
+      <w:r>
+        <w:rPr>
+          <w:rFonts w:ascii="Roboto" w:eastAsia="Roboto" w:hAnsi="Roboto" w:cs="Roboto"/>
+          <w:sz w:val="28"/>
+          <w:szCs w:val="28"/>
+        </w:rPr>
+        <w:t>Step 4: Shaping the Data According to Requirements</w:t>
+      </w:r>
+    </w:p>
+    <w:p>
+      <w:pPr>
+        <w:ind w:left="720"/>
+        <w:jc w:val="both"/>
+        <w:rPr>
+          <w:rFonts w:ascii="Roboto" w:eastAsia="Roboto" w:hAnsi="Roboto" w:cs="Roboto"/>
+          <w:sz w:val="28"/>
+          <w:szCs w:val="28"/>
+        </w:rPr>
+      </w:pPr>
+      <w:r>
+        <w:rPr>
+          <w:rFonts w:ascii="Roboto" w:eastAsia="Roboto" w:hAnsi="Roboto" w:cs="Roboto"/>
+          <w:sz w:val="28"/>
+          <w:szCs w:val="28"/>
+        </w:rPr>
+        <w:t>Step 5: Merging Queries from Different Tables</w:t>
+      </w:r>
+    </w:p>
+    <w:p>
+      <w:pPr>
+        <w:ind w:left="720"/>
+        <w:jc w:val="both"/>
+        <w:rPr>
+          <w:rFonts w:ascii="Roboto" w:eastAsia="Roboto" w:hAnsi="Roboto" w:cs="Roboto"/>
+          <w:sz w:val="28"/>
+          <w:szCs w:val="28"/>
+        </w:rPr>
+      </w:pPr>
+      <w:r>
+        <w:rPr>
+          <w:rFonts w:ascii="Roboto" w:eastAsia="Roboto" w:hAnsi="Roboto" w:cs="Roboto"/>
+          <w:sz w:val="28"/>
+          <w:szCs w:val="28"/>
+        </w:rPr>
+        <w:t>Step 6: Drag &amp; Drop Visuals in report canvas as per requirements &amp; select data in</w:t>
+      </w:r>
+    </w:p>
+    <w:p>
+      <w:pPr>
+        <w:ind w:left="720"/>
+        <w:jc w:val="both"/>
+        <w:rPr>
+          <w:rFonts w:ascii="Roboto" w:eastAsia="Roboto" w:hAnsi="Roboto" w:cs="Roboto"/>
+          <w:sz w:val="28"/>
+          <w:szCs w:val="28"/>
+        </w:rPr>
+      </w:pPr>
+      <w:r>
+        <w:rPr>
+          <w:rFonts w:ascii="Roboto" w:eastAsia="Roboto" w:hAnsi="Roboto" w:cs="Roboto"/>
+          <w:sz w:val="28"/>
+          <w:szCs w:val="28"/>
+        </w:rPr>
+        <w:t xml:space="preserve">rightmost pane to be used </w:t>
+      </w:r>
+      <w:r>
+        <w:rPr>
+          <w:rFonts w:ascii="Roboto" w:eastAsia="Roboto" w:hAnsi="Roboto" w:cs="Roboto"/>
+          <w:sz w:val="28"/>
+          <w:szCs w:val="28"/>
+        </w:rPr>
+        <w:t>visuals</w:t>
+      </w:r>
+      <w:r>
+        <w:rPr>
+          <w:rFonts w:ascii="Roboto" w:eastAsia="Roboto" w:hAnsi="Roboto" w:cs="Roboto"/>
+          <w:sz w:val="28"/>
+          <w:szCs w:val="28"/>
+        </w:rPr>
+        <w:t>.</w:t>
+      </w:r>
+    </w:p>
+    <w:p>
+      <w:pPr>
+        <w:ind w:left="720"/>
+        <w:jc w:val="both"/>
+        <w:rPr>
+          <w:rFonts w:ascii="Roboto" w:eastAsia="Roboto" w:hAnsi="Roboto" w:cs="Roboto"/>
+          <w:sz w:val="28"/>
+          <w:szCs w:val="28"/>
+        </w:rPr>
+      </w:pPr>
+      <w:r>
+        <w:rPr>
+          <w:rFonts w:ascii="Roboto" w:eastAsia="Roboto" w:hAnsi="Roboto" w:cs="Roboto"/>
+          <w:sz w:val="28"/>
+          <w:szCs w:val="28"/>
+        </w:rPr>
+        <w:t>II. Using Power BI Web Tool: The Power BI Web Tool enables to directly import the</w:t>
+      </w:r>
+    </w:p>
+    <w:p>
+      <w:pPr>
+        <w:ind w:left="720"/>
+        <w:jc w:val="both"/>
+        <w:rPr>
+          <w:rFonts w:ascii="Roboto" w:eastAsia="Roboto" w:hAnsi="Roboto" w:cs="Roboto"/>
+          <w:sz w:val="28"/>
+          <w:szCs w:val="28"/>
+        </w:rPr>
+      </w:pPr>
+      <w:r>
+        <w:rPr>
+          <w:rFonts w:ascii="Roboto" w:eastAsia="Roboto" w:hAnsi="Roboto" w:cs="Roboto"/>
+          <w:sz w:val="28"/>
+          <w:szCs w:val="28"/>
+        </w:rPr>
+        <w:t>data source onto Power BI on the web and automatically generate the report. The</w:t>
+      </w:r>
+    </w:p>
+    <w:p>
+      <w:pPr>
+        <w:ind w:left="720"/>
+        <w:jc w:val="both"/>
+        <w:rPr>
+          <w:rFonts w:ascii="Roboto" w:eastAsia="Roboto" w:hAnsi="Roboto" w:cs="Roboto"/>
+          <w:sz w:val="28"/>
+          <w:szCs w:val="28"/>
+        </w:rPr>
+      </w:pPr>
+      <w:r>
+        <w:rPr>
+          <w:rFonts w:ascii="Roboto" w:eastAsia="Roboto" w:hAnsi="Roboto" w:cs="Roboto"/>
+          <w:sz w:val="28"/>
+          <w:szCs w:val="28"/>
+        </w:rPr>
+        <w:lastRenderedPageBreak/>
+        <w:t>following steps can be followed to create reports using this method:</w:t>
+      </w:r>
+    </w:p>
+    <w:p>
+      <w:pPr>
+        <w:ind w:left="720"/>
+        <w:jc w:val="both"/>
+        <w:rPr>
+          <w:rFonts w:ascii="Roboto" w:eastAsia="Roboto" w:hAnsi="Roboto" w:cs="Roboto"/>
+          <w:sz w:val="28"/>
+          <w:szCs w:val="28"/>
+        </w:rPr>
+      </w:pPr>
+      <w:r>
+        <w:rPr>
+          <w:rFonts w:ascii="Roboto" w:eastAsia="Roboto" w:hAnsi="Roboto" w:cs="Roboto"/>
+          <w:sz w:val="28"/>
+          <w:szCs w:val="28"/>
+        </w:rPr>
+        <w:t>Step 1: Select Data Source</w:t>
+      </w:r>
+    </w:p>
+    <w:p>
+      <w:pPr>
+        <w:ind w:left="720"/>
+        <w:jc w:val="both"/>
+        <w:rPr>
+          <w:rFonts w:ascii="Roboto" w:eastAsia="Roboto" w:hAnsi="Roboto" w:cs="Roboto"/>
+          <w:sz w:val="28"/>
+          <w:szCs w:val="28"/>
+        </w:rPr>
+      </w:pPr>
+      <w:r>
+        <w:rPr>
+          <w:rFonts w:ascii="Roboto" w:eastAsia="Roboto" w:hAnsi="Roboto" w:cs="Roboto"/>
+          <w:sz w:val="28"/>
+          <w:szCs w:val="28"/>
+        </w:rPr>
+        <w:t>Step 2: Select the Data Types for Attributes</w:t>
+      </w:r>
+    </w:p>
+    <w:p>
+      <w:pPr>
+        <w:ind w:left="720"/>
+        <w:jc w:val="both"/>
+        <w:rPr>
+          <w:rFonts w:ascii="Roboto" w:eastAsia="Roboto" w:hAnsi="Roboto" w:cs="Roboto"/>
+          <w:sz w:val="28"/>
+          <w:szCs w:val="28"/>
+        </w:rPr>
+      </w:pPr>
+      <w:r>
+        <w:rPr>
+          <w:rFonts w:ascii="Roboto" w:eastAsia="Roboto" w:hAnsi="Roboto" w:cs="Roboto"/>
+          <w:sz w:val="28"/>
+          <w:szCs w:val="28"/>
+        </w:rPr>
+        <w:t>Step 3: Summarize Data Source using Create Flow</w:t>
+      </w:r>
+    </w:p>
+    <w:p>
+      <w:pPr>
+        <w:ind w:left="720"/>
+        <w:jc w:val="both"/>
+        <w:rPr>
+          <w:rFonts w:ascii="Roboto" w:eastAsia="Roboto" w:hAnsi="Roboto" w:cs="Roboto"/>
+          <w:sz w:val="28"/>
+          <w:szCs w:val="28"/>
+        </w:rPr>
+      </w:pPr>
+      <w:r>
+        <w:rPr>
+          <w:rFonts w:ascii="Roboto" w:eastAsia="Roboto" w:hAnsi="Roboto" w:cs="Roboto"/>
+          <w:sz w:val="28"/>
+          <w:szCs w:val="28"/>
+        </w:rPr>
+        <w:t>Step 4: Edit Fields using the Summarize Pane</w:t>
+      </w:r>
+      <w:r>
+        <w:rPr>
+          <w:rFonts w:ascii="Roboto" w:eastAsia="Roboto" w:hAnsi="Roboto" w:cs="Roboto"/>
+          <w:sz w:val="28"/>
+          <w:szCs w:val="28"/>
+        </w:rPr>
+        <w:cr/>
+      </w:r>
+    </w:p>
+    <w:p>
+      <w:pPr>
+        <w:ind w:left="720"/>
+        <w:jc w:val="both"/>
+        <w:rPr>
+          <w:rFonts w:ascii="Roboto" w:eastAsia="Roboto" w:hAnsi="Roboto" w:cs="Roboto"/>
+          <w:sz w:val="28"/>
+          <w:szCs w:val="28"/>
+        </w:rPr>
+      </w:pPr>
     </w:p>
     <w:p>
       <w:pPr>
@@ -328,6 +1017,111 @@
           <w:szCs w:val="28"/>
         </w:rPr>
       </w:pPr>
+      <w:r>
+        <w:rPr>
+          <w:rFonts w:ascii="Roboto" w:eastAsia="Roboto" w:hAnsi="Roboto" w:cs="Roboto"/>
+          <w:sz w:val="28"/>
+          <w:szCs w:val="28"/>
+        </w:rPr>
+        <w:t xml:space="preserve">Answer: </w:t>
+      </w:r>
+      <w:r>
+        <w:rPr>
+          <w:rFonts w:ascii="Roboto" w:eastAsia="Roboto" w:hAnsi="Roboto" w:cs="Roboto"/>
+          <w:sz w:val="28"/>
+          <w:szCs w:val="28"/>
+        </w:rPr>
+        <w:t>In Power BI Desktop, select Get data from the home ribbon tab.</w:t>
+      </w:r>
+      <w:r>
+        <w:rPr>
+          <w:rFonts w:ascii="Roboto" w:eastAsia="Roboto" w:hAnsi="Roboto" w:cs="Roboto"/>
+          <w:sz w:val="28"/>
+          <w:szCs w:val="28"/>
+        </w:rPr>
+        <w:t xml:space="preserve"> </w:t>
+      </w:r>
+      <w:r>
+        <w:rPr>
+          <w:rFonts w:ascii="Roboto" w:eastAsia="Roboto" w:hAnsi="Roboto" w:cs="Roboto"/>
+          <w:sz w:val="28"/>
+          <w:szCs w:val="28"/>
+        </w:rPr>
+        <w:t>In the Get Data window, select Online Services from the</w:t>
+      </w:r>
+    </w:p>
+    <w:p>
+      <w:pPr>
+        <w:ind w:left="720"/>
+        <w:jc w:val="both"/>
+        <w:rPr>
+          <w:rFonts w:ascii="Roboto" w:eastAsia="Roboto" w:hAnsi="Roboto" w:cs="Roboto"/>
+          <w:sz w:val="28"/>
+          <w:szCs w:val="28"/>
+        </w:rPr>
+      </w:pPr>
+      <w:r>
+        <w:rPr>
+          <w:rFonts w:ascii="Roboto" w:eastAsia="Roboto" w:hAnsi="Roboto" w:cs="Roboto"/>
+          <w:sz w:val="28"/>
+          <w:szCs w:val="28"/>
+        </w:rPr>
+        <w:t>categories in the left pane.</w:t>
+      </w:r>
+      <w:r>
+        <w:rPr>
+          <w:rFonts w:ascii="Roboto" w:eastAsia="Roboto" w:hAnsi="Roboto" w:cs="Roboto"/>
+          <w:sz w:val="28"/>
+          <w:szCs w:val="28"/>
+        </w:rPr>
+        <w:t xml:space="preserve"> </w:t>
+      </w:r>
+      <w:r>
+        <w:rPr>
+          <w:rFonts w:ascii="Roboto" w:eastAsia="Roboto" w:hAnsi="Roboto" w:cs="Roboto"/>
+          <w:sz w:val="28"/>
+          <w:szCs w:val="28"/>
+        </w:rPr>
+        <w:t>Select Google Analytics from the selections in the right pane.</w:t>
+      </w:r>
+      <w:r>
+        <w:rPr>
+          <w:rFonts w:ascii="Roboto" w:eastAsia="Roboto" w:hAnsi="Roboto" w:cs="Roboto"/>
+          <w:sz w:val="28"/>
+          <w:szCs w:val="28"/>
+        </w:rPr>
+        <w:t xml:space="preserve"> </w:t>
+      </w:r>
+      <w:r>
+        <w:rPr>
+          <w:rFonts w:ascii="Roboto" w:eastAsia="Roboto" w:hAnsi="Roboto" w:cs="Roboto"/>
+          <w:sz w:val="28"/>
+          <w:szCs w:val="28"/>
+        </w:rPr>
+        <w:t>At the bottom of the window, select Connect.</w:t>
+      </w:r>
+    </w:p>
+    <w:p>
+      <w:pPr>
+        <w:ind w:left="720"/>
+        <w:jc w:val="both"/>
+        <w:rPr>
+          <w:rFonts w:ascii="Roboto" w:eastAsia="Roboto" w:hAnsi="Roboto" w:cs="Roboto"/>
+          <w:sz w:val="28"/>
+          <w:szCs w:val="28"/>
+        </w:rPr>
+      </w:pPr>
+    </w:p>
+    <w:p>
+      <w:pPr>
+        <w:ind w:left="720"/>
+        <w:jc w:val="both"/>
+        <w:rPr>
+          <w:rFonts w:ascii="Roboto" w:eastAsia="Roboto" w:hAnsi="Roboto" w:cs="Roboto"/>
+          <w:sz w:val="28"/>
+          <w:szCs w:val="28"/>
+        </w:rPr>
+      </w:pPr>
     </w:p>
     <w:p>
       <w:pPr>
@@ -377,6 +1171,109 @@
           <w:szCs w:val="28"/>
         </w:rPr>
       </w:pPr>
+      <w:r>
+        <w:rPr>
+          <w:rFonts w:ascii="Roboto" w:eastAsia="Roboto" w:hAnsi="Roboto" w:cs="Roboto"/>
+          <w:sz w:val="28"/>
+          <w:szCs w:val="28"/>
+        </w:rPr>
+        <w:t xml:space="preserve">Answer: </w:t>
+      </w:r>
+      <w:r>
+        <w:rPr>
+          <w:rFonts w:ascii="Roboto" w:eastAsia="Roboto" w:hAnsi="Roboto" w:cs="Roboto"/>
+          <w:sz w:val="28"/>
+          <w:szCs w:val="28"/>
+        </w:rPr>
+        <w:t>In Power BI, click Get Data in the lower left screen.</w:t>
+      </w:r>
+    </w:p>
+    <w:p>
+      <w:pPr>
+        <w:ind w:left="720"/>
+        <w:jc w:val="both"/>
+        <w:rPr>
+          <w:rFonts w:ascii="Roboto" w:eastAsia="Roboto" w:hAnsi="Roboto" w:cs="Roboto"/>
+          <w:sz w:val="28"/>
+          <w:szCs w:val="28"/>
+        </w:rPr>
+      </w:pPr>
+      <w:r>
+        <w:rPr>
+          <w:rFonts w:ascii="Roboto" w:eastAsia="Roboto" w:hAnsi="Roboto" w:cs="Roboto"/>
+          <w:sz w:val="28"/>
+          <w:szCs w:val="28"/>
+        </w:rPr>
+        <w:t>Under Import or Connect to Data &gt; Files, click Get.</w:t>
+      </w:r>
+    </w:p>
+    <w:p>
+      <w:pPr>
+        <w:ind w:left="720"/>
+        <w:jc w:val="both"/>
+        <w:rPr>
+          <w:rFonts w:ascii="Roboto" w:eastAsia="Roboto" w:hAnsi="Roboto" w:cs="Roboto"/>
+          <w:sz w:val="28"/>
+          <w:szCs w:val="28"/>
+        </w:rPr>
+      </w:pPr>
+      <w:r>
+        <w:rPr>
+          <w:rFonts w:ascii="Roboto" w:eastAsia="Roboto" w:hAnsi="Roboto" w:cs="Roboto"/>
+          <w:sz w:val="28"/>
+          <w:szCs w:val="28"/>
+        </w:rPr>
+        <w:t>Click Local File.</w:t>
+      </w:r>
+    </w:p>
+    <w:p>
+      <w:pPr>
+        <w:ind w:left="720"/>
+        <w:jc w:val="both"/>
+        <w:rPr>
+          <w:rFonts w:ascii="Roboto" w:eastAsia="Roboto" w:hAnsi="Roboto" w:cs="Roboto"/>
+          <w:sz w:val="28"/>
+          <w:szCs w:val="28"/>
+        </w:rPr>
+      </w:pPr>
+      <w:r>
+        <w:rPr>
+          <w:rFonts w:ascii="Roboto" w:eastAsia="Roboto" w:hAnsi="Roboto" w:cs="Roboto"/>
+          <w:sz w:val="28"/>
+          <w:szCs w:val="28"/>
+        </w:rPr>
+        <w:t>Choose which file to upload and click Open.</w:t>
+      </w:r>
+    </w:p>
+    <w:p>
+      <w:pPr>
+        <w:ind w:left="720"/>
+        <w:jc w:val="both"/>
+        <w:rPr>
+          <w:rFonts w:ascii="Roboto" w:eastAsia="Roboto" w:hAnsi="Roboto" w:cs="Roboto"/>
+          <w:sz w:val="28"/>
+          <w:szCs w:val="28"/>
+        </w:rPr>
+      </w:pPr>
+      <w:r>
+        <w:rPr>
+          <w:rFonts w:ascii="Roboto" w:eastAsia="Roboto" w:hAnsi="Roboto" w:cs="Roboto"/>
+          <w:sz w:val="28"/>
+          <w:szCs w:val="28"/>
+        </w:rPr>
+        <w:t>Click Upload</w:t>
+      </w:r>
+    </w:p>
+    <w:p>
+      <w:pPr>
+        <w:ind w:left="720"/>
+        <w:jc w:val="both"/>
+        <w:rPr>
+          <w:rFonts w:ascii="Roboto" w:eastAsia="Roboto" w:hAnsi="Roboto" w:cs="Roboto"/>
+          <w:sz w:val="28"/>
+          <w:szCs w:val="28"/>
+        </w:rPr>
+      </w:pPr>
     </w:p>
     <w:p>
       <w:pPr>
@@ -446,6 +1343,157 @@
           <w:szCs w:val="28"/>
         </w:rPr>
         <w:t xml:space="preserve"> Reading View and Editing view?</w:t>
+      </w:r>
+    </w:p>
+    <w:p>
+      <w:pPr>
+        <w:pStyle w:val="ListParagraph"/>
+        <w:rPr>
+          <w:rFonts w:ascii="Roboto" w:eastAsia="Roboto" w:hAnsi="Roboto" w:cs="Roboto"/>
+          <w:sz w:val="28"/>
+          <w:szCs w:val="28"/>
+        </w:rPr>
+      </w:pPr>
+    </w:p>
+    <w:p>
+      <w:pPr>
+        <w:ind w:left="720"/>
+        <w:jc w:val="both"/>
+        <w:rPr>
+          <w:rFonts w:ascii="Roboto" w:eastAsia="Roboto" w:hAnsi="Roboto" w:cs="Roboto"/>
+          <w:sz w:val="28"/>
+          <w:szCs w:val="28"/>
+        </w:rPr>
+      </w:pPr>
+      <w:r>
+        <w:rPr>
+          <w:rFonts w:ascii="Roboto" w:eastAsia="Roboto" w:hAnsi="Roboto" w:cs="Roboto"/>
+          <w:sz w:val="28"/>
+          <w:szCs w:val="28"/>
+        </w:rPr>
+        <w:t xml:space="preserve">Answer: </w:t>
+      </w:r>
+      <w:r>
+        <w:rPr>
+          <w:rFonts w:ascii="Roboto" w:eastAsia="Roboto" w:hAnsi="Roboto" w:cs="Roboto"/>
+          <w:sz w:val="28"/>
+          <w:szCs w:val="28"/>
+        </w:rPr>
+        <w:t>There are two modes for interacting with reports in the Power BI</w:t>
+      </w:r>
+    </w:p>
+    <w:p>
+      <w:pPr>
+        <w:ind w:left="720"/>
+        <w:jc w:val="both"/>
+        <w:rPr>
+          <w:rFonts w:ascii="Roboto" w:eastAsia="Roboto" w:hAnsi="Roboto" w:cs="Roboto"/>
+          <w:sz w:val="28"/>
+          <w:szCs w:val="28"/>
+        </w:rPr>
+      </w:pPr>
+      <w:r>
+        <w:rPr>
+          <w:rFonts w:ascii="Roboto" w:eastAsia="Roboto" w:hAnsi="Roboto" w:cs="Roboto"/>
+          <w:sz w:val="28"/>
+          <w:szCs w:val="28"/>
+        </w:rPr>
+        <w:t>service:</w:t>
+      </w:r>
+    </w:p>
+    <w:p>
+      <w:pPr>
+        <w:ind w:left="720"/>
+        <w:jc w:val="both"/>
+        <w:rPr>
+          <w:rFonts w:ascii="Roboto" w:eastAsia="Roboto" w:hAnsi="Roboto" w:cs="Roboto"/>
+          <w:sz w:val="28"/>
+          <w:szCs w:val="28"/>
+        </w:rPr>
+      </w:pPr>
+      <w:r>
+        <w:rPr>
+          <w:rFonts w:ascii="Roboto" w:eastAsia="Roboto" w:hAnsi="Roboto" w:cs="Roboto"/>
+          <w:sz w:val="28"/>
+          <w:szCs w:val="28"/>
+        </w:rPr>
+        <w:t>Editing view and Reading view.</w:t>
+      </w:r>
+    </w:p>
+    <w:p>
+      <w:pPr>
+        <w:ind w:left="720"/>
+        <w:jc w:val="both"/>
+        <w:rPr>
+          <w:rFonts w:ascii="Roboto" w:eastAsia="Roboto" w:hAnsi="Roboto" w:cs="Roboto"/>
+          <w:sz w:val="28"/>
+          <w:szCs w:val="28"/>
+        </w:rPr>
+      </w:pPr>
+      <w:r>
+        <w:rPr>
+          <w:rFonts w:ascii="Roboto" w:eastAsia="Roboto" w:hAnsi="Roboto" w:cs="Roboto"/>
+          <w:sz w:val="28"/>
+          <w:szCs w:val="28"/>
+        </w:rPr>
+        <w:t>If you are a business user, then you are more likely to use Reading view</w:t>
+      </w:r>
+    </w:p>
+    <w:p>
+      <w:pPr>
+        <w:ind w:left="720"/>
+        <w:jc w:val="both"/>
+        <w:rPr>
+          <w:rFonts w:ascii="Roboto" w:eastAsia="Roboto" w:hAnsi="Roboto" w:cs="Roboto"/>
+          <w:sz w:val="28"/>
+          <w:szCs w:val="28"/>
+        </w:rPr>
+      </w:pPr>
+      <w:r>
+        <w:rPr>
+          <w:rFonts w:ascii="Roboto" w:eastAsia="Roboto" w:hAnsi="Roboto" w:cs="Roboto"/>
+          <w:sz w:val="28"/>
+          <w:szCs w:val="28"/>
+        </w:rPr>
+        <w:t>to consume reports created by others.</w:t>
+      </w:r>
+    </w:p>
+    <w:p>
+      <w:pPr>
+        <w:ind w:left="720"/>
+        <w:jc w:val="both"/>
+        <w:rPr>
+          <w:rFonts w:ascii="Roboto" w:eastAsia="Roboto" w:hAnsi="Roboto" w:cs="Roboto"/>
+          <w:sz w:val="28"/>
+          <w:szCs w:val="28"/>
+        </w:rPr>
+      </w:pPr>
+      <w:r>
+        <w:rPr>
+          <w:rFonts w:ascii="Roboto" w:eastAsia="Roboto" w:hAnsi="Roboto" w:cs="Roboto"/>
+          <w:sz w:val="28"/>
+          <w:szCs w:val="28"/>
+        </w:rPr>
+        <w:t>Editing view is used by report designers, who create the reports and share</w:t>
+      </w:r>
+    </w:p>
+    <w:p>
+      <w:pPr>
+        <w:ind w:left="720"/>
+        <w:jc w:val="both"/>
+        <w:rPr>
+          <w:rFonts w:ascii="Roboto" w:eastAsia="Roboto" w:hAnsi="Roboto" w:cs="Roboto"/>
+          <w:sz w:val="28"/>
+          <w:szCs w:val="28"/>
+        </w:rPr>
+      </w:pPr>
+      <w:r>
+        <w:rPr>
+          <w:rFonts w:ascii="Roboto" w:eastAsia="Roboto" w:hAnsi="Roboto" w:cs="Roboto"/>
+          <w:sz w:val="28"/>
+          <w:szCs w:val="28"/>
+        </w:rPr>
+        <w:t>them with you.</w:t>
       </w:r>
     </w:p>
     <w:p>
@@ -481,7 +1529,7 @@
 </file>
 
 <file path=word/endnotes.xml><?xml version="1.0" encoding="utf-8"?>
-<w:endnotes xmlns:wpc="http://schemas.microsoft.com/office/word/2010/wordprocessingCanvas" xmlns:cx="http://schemas.microsoft.com/office/drawing/2014/chartex" xmlns:cx1="http://schemas.microsoft.com/office/drawing/2015/9/8/chartex" xmlns:cx2="http://schemas.microsoft.com/office/drawing/2015/10/21/chartex" xmlns:cx3="http://schemas.microsoft.com/office/drawing/2016/5/9/chartex" xmlns:cx4="http://schemas.microsoft.com/office/drawing/2016/5/10/chartex" xmlns:cx5="http://schemas.microsoft.com/office/drawing/2016/5/11/chartex" xmlns:cx6="http://schemas.microsoft.com/office/drawing/2016/5/12/chartex" xmlns:cx7="http://schemas.microsoft.com/office/drawing/2016/5/13/chartex" xmlns:cx8="http://schemas.microsoft.com/office/drawing/2016/5/14/chartex" xmlns:mc="http://schemas.openxmlformats.org/markup-compatibility/2006" xmlns:aink="http://schemas.microsoft.com/office/drawing/2016/ink" xmlns:am3d="http://schemas.microsoft.com/office/drawing/2017/model3d" xmlns:o="urn:schemas-microsoft-com:office:office" xmlns:r="http://schemas.openxmlformats.org/officeDocument/2006/relationships" xmlns:m="http://schemas.openxmlformats.org/officeDocument/2006/math" xmlns:v="urn:schemas-microsoft-com:vml" xmlns:wp14="http://schemas.microsoft.com/office/word/2010/wordprocessingDrawing" xmlns:wp="http://schemas.openxmlformats.org/drawingml/2006/wordprocessingDrawing" xmlns:w10="urn:schemas-microsoft-com:office:word" xmlns:w="http://schemas.openxmlformats.org/wordprocessingml/2006/main" xmlns:w14="http://schemas.microsoft.com/office/word/2010/wordml" xmlns:w15="http://schemas.microsoft.com/office/word/2012/wordml" xmlns:w16cex="http://schemas.microsoft.com/office/word/2018/wordml/cex" xmlns:w16cid="http://schemas.microsoft.com/office/word/2016/wordml/cid" xmlns:w16="http://schemas.microsoft.com/office/word/2018/wordml" xmlns:w16sdtdh="http://schemas.microsoft.com/office/word/2020/wordml/sdtdatahash" xmlns:w16se="http://schemas.microsoft.com/office/word/2015/wordml/symex" xmlns:wpg="http://schemas.microsoft.com/office/word/2010/wordprocessingGroup" xmlns:wpi="http://schemas.microsoft.com/office/word/2010/wordprocessingInk" xmlns:wne="http://schemas.microsoft.com/office/word/2006/wordml" xmlns:wps="http://schemas.microsoft.com/office/word/2010/wordprocessingShape" mc:Ignorable="w14 w15 w16se w16cid w16 w16cex w16sdtdh wp14">
+<w:endnotes xmlns:wpc="http://schemas.microsoft.com/office/word/2010/wordprocessingCanvas" xmlns:cx="http://schemas.microsoft.com/office/drawing/2014/chartex" xmlns:cx1="http://schemas.microsoft.com/office/drawing/2015/9/8/chartex" xmlns:cx2="http://schemas.microsoft.com/office/drawing/2015/10/21/chartex" xmlns:cx3="http://schemas.microsoft.com/office/drawing/2016/5/9/chartex" xmlns:cx4="http://schemas.microsoft.com/office/drawing/2016/5/10/chartex" xmlns:cx5="http://schemas.microsoft.com/office/drawing/2016/5/11/chartex" xmlns:cx6="http://schemas.microsoft.com/office/drawing/2016/5/12/chartex" xmlns:cx7="http://schemas.microsoft.com/office/drawing/2016/5/13/chartex" xmlns:cx8="http://schemas.microsoft.com/office/drawing/2016/5/14/chartex" xmlns:mc="http://schemas.openxmlformats.org/markup-compatibility/2006" xmlns:aink="http://schemas.microsoft.com/office/drawing/2016/ink" xmlns:am3d="http://schemas.microsoft.com/office/drawing/2017/model3d" xmlns:o="urn:schemas-microsoft-com:office:office" xmlns:oel="http://schemas.microsoft.com/office/2019/extlst" xmlns:r="http://schemas.openxmlformats.org/officeDocument/2006/relationships" xmlns:m="http://schemas.openxmlformats.org/officeDocument/2006/math" xmlns:v="urn:schemas-microsoft-com:vml" xmlns:wp14="http://schemas.microsoft.com/office/word/2010/wordprocessingDrawing" xmlns:wp="http://schemas.openxmlformats.org/drawingml/2006/wordprocessingDrawing" xmlns:w10="urn:schemas-microsoft-com:office:word" xmlns:w="http://schemas.openxmlformats.org/wordprocessingml/2006/main" xmlns:w14="http://schemas.microsoft.com/office/word/2010/wordml" xmlns:w15="http://schemas.microsoft.com/office/word/2012/wordml" xmlns:w16cex="http://schemas.microsoft.com/office/word/2018/wordml/cex" xmlns:w16cid="http://schemas.microsoft.com/office/word/2016/wordml/cid" xmlns:w16="http://schemas.microsoft.com/office/word/2018/wordml" xmlns:w16sdtdh="http://schemas.microsoft.com/office/word/2020/wordml/sdtdatahash" xmlns:w16se="http://schemas.microsoft.com/office/word/2015/wordml/symex" xmlns:wpg="http://schemas.microsoft.com/office/word/2010/wordprocessingGroup" xmlns:wpi="http://schemas.microsoft.com/office/word/2010/wordprocessingInk" xmlns:wne="http://schemas.microsoft.com/office/word/2006/wordml" xmlns:wps="http://schemas.microsoft.com/office/word/2010/wordprocessingShape" mc:Ignorable="w14 w15 w16se w16cid w16 w16cex w16sdtdh wp14">
   <w:endnote w:type="separator" w:id="-1">
     <w:p>
       <w:pPr>
@@ -506,7 +1554,7 @@
 </file>
 
 <file path=word/footer1.xml><?xml version="1.0" encoding="utf-8"?>
-<w:ftr xmlns:wpc="http://schemas.microsoft.com/office/word/2010/wordprocessingCanvas" xmlns:cx="http://schemas.microsoft.com/office/drawing/2014/chartex" xmlns:cx1="http://schemas.microsoft.com/office/drawing/2015/9/8/chartex" xmlns:cx2="http://schemas.microsoft.com/office/drawing/2015/10/21/chartex" xmlns:cx3="http://schemas.microsoft.com/office/drawing/2016/5/9/chartex" xmlns:cx4="http://schemas.microsoft.com/office/drawing/2016/5/10/chartex" xmlns:cx5="http://schemas.microsoft.com/office/drawing/2016/5/11/chartex" xmlns:cx6="http://schemas.microsoft.com/office/drawing/2016/5/12/chartex" xmlns:cx7="http://schemas.microsoft.com/office/drawing/2016/5/13/chartex" xmlns:cx8="http://schemas.microsoft.com/office/drawing/2016/5/14/chartex" xmlns:mc="http://schemas.openxmlformats.org/markup-compatibility/2006" xmlns:aink="http://schemas.microsoft.com/office/drawing/2016/ink" xmlns:am3d="http://schemas.microsoft.com/office/drawing/2017/model3d" xmlns:o="urn:schemas-microsoft-com:office:office" xmlns:r="http://schemas.openxmlformats.org/officeDocument/2006/relationships" xmlns:m="http://schemas.openxmlformats.org/officeDocument/2006/math" xmlns:v="urn:schemas-microsoft-com:vml" xmlns:wp14="http://schemas.microsoft.com/office/word/2010/wordprocessingDrawing" xmlns:wp="http://schemas.openxmlformats.org/drawingml/2006/wordprocessingDrawing" xmlns:w10="urn:schemas-microsoft-com:office:word" xmlns:w="http://schemas.openxmlformats.org/wordprocessingml/2006/main" xmlns:w14="http://schemas.microsoft.com/office/word/2010/wordml" xmlns:w15="http://schemas.microsoft.com/office/word/2012/wordml" xmlns:w16cex="http://schemas.microsoft.com/office/word/2018/wordml/cex" xmlns:w16cid="http://schemas.microsoft.com/office/word/2016/wordml/cid" xmlns:w16="http://schemas.microsoft.com/office/word/2018/wordml" xmlns:w16sdtdh="http://schemas.microsoft.com/office/word/2020/wordml/sdtdatahash" xmlns:w16se="http://schemas.microsoft.com/office/word/2015/wordml/symex" xmlns:wpg="http://schemas.microsoft.com/office/word/2010/wordprocessingGroup" xmlns:wpi="http://schemas.microsoft.com/office/word/2010/wordprocessingInk" xmlns:wne="http://schemas.microsoft.com/office/word/2006/wordml" xmlns:wps="http://schemas.microsoft.com/office/word/2010/wordprocessingShape" mc:Ignorable="w14 w15 w16se w16cid w16 w16cex w16sdtdh wp14">
+<w:ftr xmlns:wpc="http://schemas.microsoft.com/office/word/2010/wordprocessingCanvas" xmlns:cx="http://schemas.microsoft.com/office/drawing/2014/chartex" xmlns:cx1="http://schemas.microsoft.com/office/drawing/2015/9/8/chartex" xmlns:cx2="http://schemas.microsoft.com/office/drawing/2015/10/21/chartex" xmlns:cx3="http://schemas.microsoft.com/office/drawing/2016/5/9/chartex" xmlns:cx4="http://schemas.microsoft.com/office/drawing/2016/5/10/chartex" xmlns:cx5="http://schemas.microsoft.com/office/drawing/2016/5/11/chartex" xmlns:cx6="http://schemas.microsoft.com/office/drawing/2016/5/12/chartex" xmlns:cx7="http://schemas.microsoft.com/office/drawing/2016/5/13/chartex" xmlns:cx8="http://schemas.microsoft.com/office/drawing/2016/5/14/chartex" xmlns:mc="http://schemas.openxmlformats.org/markup-compatibility/2006" xmlns:aink="http://schemas.microsoft.com/office/drawing/2016/ink" xmlns:am3d="http://schemas.microsoft.com/office/drawing/2017/model3d" xmlns:o="urn:schemas-microsoft-com:office:office" xmlns:oel="http://schemas.microsoft.com/office/2019/extlst" xmlns:r="http://schemas.openxmlformats.org/officeDocument/2006/relationships" xmlns:m="http://schemas.openxmlformats.org/officeDocument/2006/math" xmlns:v="urn:schemas-microsoft-com:vml" xmlns:wp14="http://schemas.microsoft.com/office/word/2010/wordprocessingDrawing" xmlns:wp="http://schemas.openxmlformats.org/drawingml/2006/wordprocessingDrawing" xmlns:w10="urn:schemas-microsoft-com:office:word" xmlns:w="http://schemas.openxmlformats.org/wordprocessingml/2006/main" xmlns:w14="http://schemas.microsoft.com/office/word/2010/wordml" xmlns:w15="http://schemas.microsoft.com/office/word/2012/wordml" xmlns:w16cex="http://schemas.microsoft.com/office/word/2018/wordml/cex" xmlns:w16cid="http://schemas.microsoft.com/office/word/2016/wordml/cid" xmlns:w16="http://schemas.microsoft.com/office/word/2018/wordml" xmlns:w16sdtdh="http://schemas.microsoft.com/office/word/2020/wordml/sdtdatahash" xmlns:w16se="http://schemas.microsoft.com/office/word/2015/wordml/symex" xmlns:wpg="http://schemas.microsoft.com/office/word/2010/wordprocessingGroup" xmlns:wpi="http://schemas.microsoft.com/office/word/2010/wordprocessingInk" xmlns:wne="http://schemas.microsoft.com/office/word/2006/wordml" xmlns:wps="http://schemas.microsoft.com/office/word/2010/wordprocessingShape" mc:Ignorable="w14 w15 w16se w16cid w16 w16cex w16sdtdh wp14">
   <w:p/>
   <w:p>
     <w:r>
@@ -520,7 +1568,7 @@
 </file>
 
 <file path=word/footnotes.xml><?xml version="1.0" encoding="utf-8"?>
-<w:footnotes xmlns:wpc="http://schemas.microsoft.com/office/word/2010/wordprocessingCanvas" xmlns:cx="http://schemas.microsoft.com/office/drawing/2014/chartex" xmlns:cx1="http://schemas.microsoft.com/office/drawing/2015/9/8/chartex" xmlns:cx2="http://schemas.microsoft.com/office/drawing/2015/10/21/chartex" xmlns:cx3="http://schemas.microsoft.com/office/drawing/2016/5/9/chartex" xmlns:cx4="http://schemas.microsoft.com/office/drawing/2016/5/10/chartex" xmlns:cx5="http://schemas.microsoft.com/office/drawing/2016/5/11/chartex" xmlns:cx6="http://schemas.microsoft.com/office/drawing/2016/5/12/chartex" xmlns:cx7="http://schemas.microsoft.com/office/drawing/2016/5/13/chartex" xmlns:cx8="http://schemas.microsoft.com/office/drawing/2016/5/14/chartex" xmlns:mc="http://schemas.openxmlformats.org/markup-compatibility/2006" xmlns:aink="http://schemas.microsoft.com/office/drawing/2016/ink" xmlns:am3d="http://schemas.microsoft.com/office/drawing/2017/model3d" xmlns:o="urn:schemas-microsoft-com:office:office" xmlns:r="http://schemas.openxmlformats.org/officeDocument/2006/relationships" xmlns:m="http://schemas.openxmlformats.org/officeDocument/2006/math" xmlns:v="urn:schemas-microsoft-com:vml" xmlns:wp14="http://schemas.microsoft.com/office/word/2010/wordprocessingDrawing" xmlns:wp="http://schemas.openxmlformats.org/drawingml/2006/wordprocessingDrawing" xmlns:w10="urn:schemas-microsoft-com:office:word" xmlns:w="http://schemas.openxmlformats.org/wordprocessingml/2006/main" xmlns:w14="http://schemas.microsoft.com/office/word/2010/wordml" xmlns:w15="http://schemas.microsoft.com/office/word/2012/wordml" xmlns:w16cex="http://schemas.microsoft.com/office/word/2018/wordml/cex" xmlns:w16cid="http://schemas.microsoft.com/office/word/2016/wordml/cid" xmlns:w16="http://schemas.microsoft.com/office/word/2018/wordml" xmlns:w16sdtdh="http://schemas.microsoft.com/office/word/2020/wordml/sdtdatahash" xmlns:w16se="http://schemas.microsoft.com/office/word/2015/wordml/symex" xmlns:wpg="http://schemas.microsoft.com/office/word/2010/wordprocessingGroup" xmlns:wpi="http://schemas.microsoft.com/office/word/2010/wordprocessingInk" xmlns:wne="http://schemas.microsoft.com/office/word/2006/wordml" xmlns:wps="http://schemas.microsoft.com/office/word/2010/wordprocessingShape" mc:Ignorable="w14 w15 w16se w16cid w16 w16cex w16sdtdh wp14">
+<w:footnotes xmlns:wpc="http://schemas.microsoft.com/office/word/2010/wordprocessingCanvas" xmlns:cx="http://schemas.microsoft.com/office/drawing/2014/chartex" xmlns:cx1="http://schemas.microsoft.com/office/drawing/2015/9/8/chartex" xmlns:cx2="http://schemas.microsoft.com/office/drawing/2015/10/21/chartex" xmlns:cx3="http://schemas.microsoft.com/office/drawing/2016/5/9/chartex" xmlns:cx4="http://schemas.microsoft.com/office/drawing/2016/5/10/chartex" xmlns:cx5="http://schemas.microsoft.com/office/drawing/2016/5/11/chartex" xmlns:cx6="http://schemas.microsoft.com/office/drawing/2016/5/12/chartex" xmlns:cx7="http://schemas.microsoft.com/office/drawing/2016/5/13/chartex" xmlns:cx8="http://schemas.microsoft.com/office/drawing/2016/5/14/chartex" xmlns:mc="http://schemas.openxmlformats.org/markup-compatibility/2006" xmlns:aink="http://schemas.microsoft.com/office/drawing/2016/ink" xmlns:am3d="http://schemas.microsoft.com/office/drawing/2017/model3d" xmlns:o="urn:schemas-microsoft-com:office:office" xmlns:oel="http://schemas.microsoft.com/office/2019/extlst" xmlns:r="http://schemas.openxmlformats.org/officeDocument/2006/relationships" xmlns:m="http://schemas.openxmlformats.org/officeDocument/2006/math" xmlns:v="urn:schemas-microsoft-com:vml" xmlns:wp14="http://schemas.microsoft.com/office/word/2010/wordprocessingDrawing" xmlns:wp="http://schemas.openxmlformats.org/drawingml/2006/wordprocessingDrawing" xmlns:w10="urn:schemas-microsoft-com:office:word" xmlns:w="http://schemas.openxmlformats.org/wordprocessingml/2006/main" xmlns:w14="http://schemas.microsoft.com/office/word/2010/wordml" xmlns:w15="http://schemas.microsoft.com/office/word/2012/wordml" xmlns:w16cex="http://schemas.microsoft.com/office/word/2018/wordml/cex" xmlns:w16cid="http://schemas.microsoft.com/office/word/2016/wordml/cid" xmlns:w16="http://schemas.microsoft.com/office/word/2018/wordml" xmlns:w16sdtdh="http://schemas.microsoft.com/office/word/2020/wordml/sdtdatahash" xmlns:w16se="http://schemas.microsoft.com/office/word/2015/wordml/symex" xmlns:wpg="http://schemas.microsoft.com/office/word/2010/wordprocessingGroup" xmlns:wpi="http://schemas.microsoft.com/office/word/2010/wordprocessingInk" xmlns:wne="http://schemas.microsoft.com/office/word/2006/wordml" xmlns:wps="http://schemas.microsoft.com/office/word/2010/wordprocessingShape" mc:Ignorable="w14 w15 w16se w16cid w16 w16cex w16sdtdh wp14">
   <w:footnote w:type="separator" w:id="-1">
     <w:p>
       <w:pPr>
@@ -545,7 +1593,7 @@
 </file>
 
 <file path=word/header1.xml><?xml version="1.0" encoding="utf-8"?>
-<w:hdr xmlns:wpc="http://schemas.microsoft.com/office/word/2010/wordprocessingCanvas" xmlns:cx="http://schemas.microsoft.com/office/drawing/2014/chartex" xmlns:cx1="http://schemas.microsoft.com/office/drawing/2015/9/8/chartex" xmlns:cx2="http://schemas.microsoft.com/office/drawing/2015/10/21/chartex" xmlns:cx3="http://schemas.microsoft.com/office/drawing/2016/5/9/chartex" xmlns:cx4="http://schemas.microsoft.com/office/drawing/2016/5/10/chartex" xmlns:cx5="http://schemas.microsoft.com/office/drawing/2016/5/11/chartex" xmlns:cx6="http://schemas.microsoft.com/office/drawing/2016/5/12/chartex" xmlns:cx7="http://schemas.microsoft.com/office/drawing/2016/5/13/chartex" xmlns:cx8="http://schemas.microsoft.com/office/drawing/2016/5/14/chartex" xmlns:mc="http://schemas.openxmlformats.org/markup-compatibility/2006" xmlns:aink="http://schemas.microsoft.com/office/drawing/2016/ink" xmlns:am3d="http://schemas.microsoft.com/office/drawing/2017/model3d" xmlns:o="urn:schemas-microsoft-com:office:office" xmlns:r="http://schemas.openxmlformats.org/officeDocument/2006/relationships" xmlns:m="http://schemas.openxmlformats.org/officeDocument/2006/math" xmlns:v="urn:schemas-microsoft-com:vml" xmlns:wp14="http://schemas.microsoft.com/office/word/2010/wordprocessingDrawing" xmlns:wp="http://schemas.openxmlformats.org/drawingml/2006/wordprocessingDrawing" xmlns:w10="urn:schemas-microsoft-com:office:word" xmlns:w="http://schemas.openxmlformats.org/wordprocessingml/2006/main" xmlns:w14="http://schemas.microsoft.com/office/word/2010/wordml" xmlns:w15="http://schemas.microsoft.com/office/word/2012/wordml" xmlns:w16cex="http://schemas.microsoft.com/office/word/2018/wordml/cex" xmlns:w16cid="http://schemas.microsoft.com/office/word/2016/wordml/cid" xmlns:w16="http://schemas.microsoft.com/office/word/2018/wordml" xmlns:w16sdtdh="http://schemas.microsoft.com/office/word/2020/wordml/sdtdatahash" xmlns:w16se="http://schemas.microsoft.com/office/word/2015/wordml/symex" xmlns:wpg="http://schemas.microsoft.com/office/word/2010/wordprocessingGroup" xmlns:wpi="http://schemas.microsoft.com/office/word/2010/wordprocessingInk" xmlns:wne="http://schemas.microsoft.com/office/word/2006/wordml" xmlns:wps="http://schemas.microsoft.com/office/word/2010/wordprocessingShape" mc:Ignorable="w14 w15 w16se w16cid w16 w16cex w16sdtdh wp14">
+<w:hdr xmlns:wpc="http://schemas.microsoft.com/office/word/2010/wordprocessingCanvas" xmlns:cx="http://schemas.microsoft.com/office/drawing/2014/chartex" xmlns:cx1="http://schemas.microsoft.com/office/drawing/2015/9/8/chartex" xmlns:cx2="http://schemas.microsoft.com/office/drawing/2015/10/21/chartex" xmlns:cx3="http://schemas.microsoft.com/office/drawing/2016/5/9/chartex" xmlns:cx4="http://schemas.microsoft.com/office/drawing/2016/5/10/chartex" xmlns:cx5="http://schemas.microsoft.com/office/drawing/2016/5/11/chartex" xmlns:cx6="http://schemas.microsoft.com/office/drawing/2016/5/12/chartex" xmlns:cx7="http://schemas.microsoft.com/office/drawing/2016/5/13/chartex" xmlns:cx8="http://schemas.microsoft.com/office/drawing/2016/5/14/chartex" xmlns:mc="http://schemas.openxmlformats.org/markup-compatibility/2006" xmlns:aink="http://schemas.microsoft.com/office/drawing/2016/ink" xmlns:am3d="http://schemas.microsoft.com/office/drawing/2017/model3d" xmlns:o="urn:schemas-microsoft-com:office:office" xmlns:oel="http://schemas.microsoft.com/office/2019/extlst" xmlns:r="http://schemas.openxmlformats.org/officeDocument/2006/relationships" xmlns:m="http://schemas.openxmlformats.org/officeDocument/2006/math" xmlns:v="urn:schemas-microsoft-com:vml" xmlns:wp14="http://schemas.microsoft.com/office/word/2010/wordprocessingDrawing" xmlns:wp="http://schemas.openxmlformats.org/drawingml/2006/wordprocessingDrawing" xmlns:w10="urn:schemas-microsoft-com:office:word" xmlns:w="http://schemas.openxmlformats.org/wordprocessingml/2006/main" xmlns:w14="http://schemas.microsoft.com/office/word/2010/wordml" xmlns:w15="http://schemas.microsoft.com/office/word/2012/wordml" xmlns:w16cex="http://schemas.microsoft.com/office/word/2018/wordml/cex" xmlns:w16cid="http://schemas.microsoft.com/office/word/2016/wordml/cid" xmlns:w16="http://schemas.microsoft.com/office/word/2018/wordml" xmlns:w16sdtdh="http://schemas.microsoft.com/office/word/2020/wordml/sdtdatahash" xmlns:w16se="http://schemas.microsoft.com/office/word/2015/wordml/symex" xmlns:wpg="http://schemas.microsoft.com/office/word/2010/wordprocessingGroup" xmlns:wpi="http://schemas.microsoft.com/office/word/2010/wordprocessingInk" xmlns:wne="http://schemas.microsoft.com/office/word/2006/wordml" xmlns:wps="http://schemas.microsoft.com/office/word/2010/wordprocessingShape" mc:Ignorable="w14 w15 w16se w16cid w16 w16cex w16sdtdh wp14">
   <w:p/>
   <w:p>
     <w:r>
@@ -587,7 +1635,7 @@
 </file>
 
 <file path=word/numbering.xml><?xml version="1.0" encoding="utf-8"?>
-<w:numbering xmlns:wpc="http://schemas.microsoft.com/office/word/2010/wordprocessingCanvas" xmlns:cx="http://schemas.microsoft.com/office/drawing/2014/chartex" xmlns:cx1="http://schemas.microsoft.com/office/drawing/2015/9/8/chartex" xmlns:cx2="http://schemas.microsoft.com/office/drawing/2015/10/21/chartex" xmlns:cx3="http://schemas.microsoft.com/office/drawing/2016/5/9/chartex" xmlns:cx4="http://schemas.microsoft.com/office/drawing/2016/5/10/chartex" xmlns:cx5="http://schemas.microsoft.com/office/drawing/2016/5/11/chartex" xmlns:cx6="http://schemas.microsoft.com/office/drawing/2016/5/12/chartex" xmlns:cx7="http://schemas.microsoft.com/office/drawing/2016/5/13/chartex" xmlns:cx8="http://schemas.microsoft.com/office/drawing/2016/5/14/chartex" xmlns:mc="http://schemas.openxmlformats.org/markup-compatibility/2006" xmlns:aink="http://schemas.microsoft.com/office/drawing/2016/ink" xmlns:am3d="http://schemas.microsoft.com/office/drawing/2017/model3d" xmlns:o="urn:schemas-microsoft-com:office:office" xmlns:r="http://schemas.openxmlformats.org/officeDocument/2006/relationships" xmlns:m="http://schemas.openxmlformats.org/officeDocument/2006/math" xmlns:v="urn:schemas-microsoft-com:vml" xmlns:wp14="http://schemas.microsoft.com/office/word/2010/wordprocessingDrawing" xmlns:wp="http://schemas.openxmlformats.org/drawingml/2006/wordprocessingDrawing" xmlns:w10="urn:schemas-microsoft-com:office:word" xmlns:w="http://schemas.openxmlformats.org/wordprocessingml/2006/main" xmlns:w14="http://schemas.microsoft.com/office/word/2010/wordml" xmlns:w15="http://schemas.microsoft.com/office/word/2012/wordml" xmlns:w16cex="http://schemas.microsoft.com/office/word/2018/wordml/cex" xmlns:w16cid="http://schemas.microsoft.com/office/word/2016/wordml/cid" xmlns:w16="http://schemas.microsoft.com/office/word/2018/wordml" xmlns:w16sdtdh="http://schemas.microsoft.com/office/word/2020/wordml/sdtdatahash" xmlns:w16se="http://schemas.microsoft.com/office/word/2015/wordml/symex" xmlns:wpg="http://schemas.microsoft.com/office/word/2010/wordprocessingGroup" xmlns:wpi="http://schemas.microsoft.com/office/word/2010/wordprocessingInk" xmlns:wne="http://schemas.microsoft.com/office/word/2006/wordml" xmlns:wps="http://schemas.microsoft.com/office/word/2010/wordprocessingShape" mc:Ignorable="w14 w15 w16se w16cid w16 w16cex w16sdtdh wp14">
+<w:numbering xmlns:wpc="http://schemas.microsoft.com/office/word/2010/wordprocessingCanvas" xmlns:cx="http://schemas.microsoft.com/office/drawing/2014/chartex" xmlns:cx1="http://schemas.microsoft.com/office/drawing/2015/9/8/chartex" xmlns:cx2="http://schemas.microsoft.com/office/drawing/2015/10/21/chartex" xmlns:cx3="http://schemas.microsoft.com/office/drawing/2016/5/9/chartex" xmlns:cx4="http://schemas.microsoft.com/office/drawing/2016/5/10/chartex" xmlns:cx5="http://schemas.microsoft.com/office/drawing/2016/5/11/chartex" xmlns:cx6="http://schemas.microsoft.com/office/drawing/2016/5/12/chartex" xmlns:cx7="http://schemas.microsoft.com/office/drawing/2016/5/13/chartex" xmlns:cx8="http://schemas.microsoft.com/office/drawing/2016/5/14/chartex" xmlns:mc="http://schemas.openxmlformats.org/markup-compatibility/2006" xmlns:aink="http://schemas.microsoft.com/office/drawing/2016/ink" xmlns:am3d="http://schemas.microsoft.com/office/drawing/2017/model3d" xmlns:o="urn:schemas-microsoft-com:office:office" xmlns:oel="http://schemas.microsoft.com/office/2019/extlst" xmlns:r="http://schemas.openxmlformats.org/officeDocument/2006/relationships" xmlns:m="http://schemas.openxmlformats.org/officeDocument/2006/math" xmlns:v="urn:schemas-microsoft-com:vml" xmlns:wp14="http://schemas.microsoft.com/office/word/2010/wordprocessingDrawing" xmlns:wp="http://schemas.openxmlformats.org/drawingml/2006/wordprocessingDrawing" xmlns:w10="urn:schemas-microsoft-com:office:word" xmlns:w="http://schemas.openxmlformats.org/wordprocessingml/2006/main" xmlns:w14="http://schemas.microsoft.com/office/word/2010/wordml" xmlns:w15="http://schemas.microsoft.com/office/word/2012/wordml" xmlns:w16cex="http://schemas.microsoft.com/office/word/2018/wordml/cex" xmlns:w16cid="http://schemas.microsoft.com/office/word/2016/wordml/cid" xmlns:w16="http://schemas.microsoft.com/office/word/2018/wordml" xmlns:w16sdtdh="http://schemas.microsoft.com/office/word/2020/wordml/sdtdatahash" xmlns:w16se="http://schemas.microsoft.com/office/word/2015/wordml/symex" xmlns:wpg="http://schemas.microsoft.com/office/word/2010/wordprocessingGroup" xmlns:wpi="http://schemas.microsoft.com/office/word/2010/wordprocessingInk" xmlns:wne="http://schemas.microsoft.com/office/word/2006/wordml" xmlns:wps="http://schemas.microsoft.com/office/word/2010/wordprocessingShape" mc:Ignorable="w14 w15 w16se w16cid w16 w16cex w16sdtdh wp14">
   <w:abstractNum w:abstractNumId="0" w15:restartNumberingAfterBreak="0">
     <w:nsid w:val="3AAE5C37"/>
     <w:multiLevelType w:val="multilevel"/>
@@ -701,7 +1749,7 @@
       </w:rPr>
     </w:lvl>
   </w:abstractNum>
-  <w:num w:numId="1">
+  <w:num w:numId="1" w16cid:durableId="1635259576">
     <w:abstractNumId w:val="0"/>
   </w:num>
 </w:numbering>
@@ -1279,6 +2327,17 @@
       <w:szCs w:val="30"/>
     </w:rPr>
   </w:style>
+  <w:style w:type="paragraph" w:styleId="ListParagraph">
+    <w:name w:val="List Paragraph"/>
+    <w:basedOn w:val="Normal"/>
+    <w:uiPriority w:val="34"/>
+    <w:qFormat/>
+    <w:rsid w:val="004663CB"/>
+    <w:pPr>
+      <w:ind w:left="720"/>
+      <w:contextualSpacing/>
+    </w:pPr>
+  </w:style>
 </w:styles>
 </file>
 

</xml_diff>